<commit_message>
database file added in .ReadMe folder
</commit_message>
<xml_diff>
--- a/.1. Readme/Imad Amna Nasir DBMS Project Report.docx
+++ b/.1. Readme/Imad Amna Nasir DBMS Project Report.docx
@@ -2656,17 +2656,113 @@
       </w:pPr>
       <w:r>
         <w:lastRenderedPageBreak/>
-        <w:t>To access the php api</w:t>
+        <w:t>T</w:t>
       </w:r>
+      <w:r>
+        <w:t>o access the project code</w:t>
+      </w:r>
+    </w:p>
+    <w:p>
+      <w:r>
+        <w:t xml:space="preserve">Sometimes, Huawei </w:t>
+      </w:r>
+      <w:proofErr w:type="gramStart"/>
+      <w:r>
+        <w:t>phones</w:t>
+      </w:r>
+      <w:r>
+        <w:t>(</w:t>
+      </w:r>
+      <w:proofErr w:type="gramEnd"/>
+      <w:r>
+        <w:t>due to Chinese restriction)</w:t>
+      </w:r>
+      <w:r>
+        <w:t xml:space="preserve"> or </w:t>
+      </w:r>
+      <w:r>
+        <w:t xml:space="preserve">other </w:t>
+      </w:r>
+      <w:r>
+        <w:t xml:space="preserve">android versions show incompatibility with </w:t>
+      </w:r>
+      <w:proofErr w:type="spellStart"/>
+      <w:r>
+        <w:t>apk</w:t>
+      </w:r>
+      <w:proofErr w:type="spellEnd"/>
+      <w:r>
+        <w:t xml:space="preserve"> files. Our project has been developed in latest android </w:t>
+      </w:r>
+      <w:proofErr w:type="gramStart"/>
+      <w:r>
+        <w:t>X,</w:t>
+      </w:r>
+      <w:proofErr w:type="gramEnd"/>
+      <w:r>
+        <w:t xml:space="preserve"> it is advised to build a fresh copy on your emulator</w:t>
+      </w:r>
+    </w:p>
+    <w:p>
+      <w:hyperlink r:id="rId22" w:history="1">
+        <w:r>
+          <w:rPr>
+            <w:rStyle w:val="Hyperlink"/>
+          </w:rPr>
+          <w:t>https://github.com/ImadRashid/uraan</w:t>
+        </w:r>
+      </w:hyperlink>
+    </w:p>
+    <w:p>
+      <w:r>
+        <w:t>Download the entire project from master branch.</w:t>
+      </w:r>
+      <w:r>
+        <w:br/>
+      </w:r>
+      <w:proofErr w:type="gramStart"/>
+      <w:r>
+        <w:t>it</w:t>
+      </w:r>
+      <w:proofErr w:type="gramEnd"/>
+      <w:r>
+        <w:t xml:space="preserve"> will be downloaded in .zip format</w:t>
+      </w:r>
+      <w:r>
+        <w:br/>
+        <w:t>extract the project anywhere, open it with android studio as a flutter project</w:t>
+      </w:r>
+    </w:p>
+    <w:p>
+      <w:pPr>
+        <w:rPr>
+          <w:rFonts w:asciiTheme="majorHAnsi" w:eastAsiaTheme="majorEastAsia" w:hAnsiTheme="majorHAnsi" w:cstheme="majorBidi"/>
+          <w:caps/>
+          <w:color w:val="044D6E" w:themeColor="text2" w:themeShade="80"/>
+          <w:spacing w:val="15"/>
+        </w:rPr>
+      </w:pPr>
+      <w:r>
+        <w:t>Run and build the project on to your emulator</w:t>
+      </w:r>
+    </w:p>
+    <w:p>
+      <w:pPr>
+        <w:rPr>
+          <w:rFonts w:asciiTheme="majorHAnsi" w:eastAsiaTheme="majorEastAsia" w:hAnsiTheme="majorHAnsi" w:cstheme="majorBidi"/>
+          <w:caps/>
+          <w:color w:val="044D6E" w:themeColor="text2" w:themeShade="80"/>
+          <w:spacing w:val="15"/>
+        </w:rPr>
+      </w:pPr>
+    </w:p>
+    <w:p>
       <w:bookmarkStart w:id="8" w:name="_GoBack"/>
       <w:bookmarkEnd w:id="8"/>
-      <w:r>
-        <w:t xml:space="preserve"> files</w:t>
-      </w:r>
     </w:p>
     <w:p/>
     <w:sectPr>
-      <w:footerReference w:type="default" r:id="rId22"/>
+      <w:footerReference w:type="default" r:id="rId23"/>
       <w:pgSz w:w="11906" w:h="16838" w:code="9"/>
       <w:pgMar w:top="1440" w:right="1440" w:bottom="1440" w:left="1440" w:header="720" w:footer="720" w:gutter="0"/>
       <w:pgBorders w:display="notFirstPage" w:offsetFrom="page">
@@ -2752,7 +2848,7 @@
             <w:noProof/>
             <w:lang w:val="en-GB" w:bidi="en-GB"/>
           </w:rPr>
-          <w:t>6</w:t>
+          <w:t>5</w:t>
         </w:r>
         <w:r>
           <w:rPr>
@@ -7657,7 +7753,7 @@
 </file>
 
 <file path=customXml/itemProps5.xml><?xml version="1.0" encoding="utf-8"?>
-<ds:datastoreItem xmlns:ds="http://schemas.openxmlformats.org/officeDocument/2006/customXml" ds:itemID="{367FD179-39DF-4A59-ADE7-A5FEE08B39E2}">
+<ds:datastoreItem xmlns:ds="http://schemas.openxmlformats.org/officeDocument/2006/customXml" ds:itemID="{604153FE-4B16-414B-AEF7-A19607D94D7D}">
   <ds:schemaRefs>
     <ds:schemaRef ds:uri="http://schemas.openxmlformats.org/officeDocument/2006/bibliography"/>
   </ds:schemaRefs>

</xml_diff>

<commit_message>
after apk added to readme folder
</commit_message>
<xml_diff>
--- a/.1. Readme/Imad Amna Nasir DBMS Project Report.docx
+++ b/.1. Readme/Imad Amna Nasir DBMS Project Report.docx
@@ -2642,7 +2642,46 @@
     </w:p>
     <w:p/>
     <w:p/>
-    <w:p/>
+    <w:p>
+      <w:pPr>
+        <w:pStyle w:val="Heading1"/>
+      </w:pPr>
+      <w:r>
+        <w:t>to access api files from server</w:t>
+      </w:r>
+    </w:p>
+    <w:p>
+      <w:r>
+        <w:t xml:space="preserve">We recommend Accessing APIs from </w:t>
+      </w:r>
+      <w:proofErr w:type="spellStart"/>
+      <w:r>
+        <w:t>Github</w:t>
+      </w:r>
+      <w:proofErr w:type="spellEnd"/>
+      <w:r>
+        <w:t xml:space="preserve"> project, which was submitted </w:t>
+      </w:r>
+      <w:r>
+        <w:t xml:space="preserve">for DBMS </w:t>
+      </w:r>
+      <w:proofErr w:type="gramStart"/>
+      <w:r>
+        <w:t>project ,</w:t>
+      </w:r>
+      <w:proofErr w:type="gramEnd"/>
+      <w:r>
+        <w:t xml:space="preserve"> </w:t>
+      </w:r>
+      <w:r>
+        <w:t>because on server we are editing the files for continuous upgrades and we a</w:t>
+      </w:r>
+      <w:r>
+        <w:t>re working on it on daily basis for further improvements</w:t>
+      </w:r>
+      <w:bookmarkStart w:id="8" w:name="_GoBack"/>
+      <w:bookmarkEnd w:id="8"/>
+    </w:p>
     <w:p/>
     <w:p/>
     <w:p/>
@@ -2655,25 +2694,25 @@
         <w:pStyle w:val="Heading1"/>
       </w:pPr>
       <w:r>
-        <w:lastRenderedPageBreak/>
         <w:t>T</w:t>
       </w:r>
       <w:r>
-        <w:t>o access the project code</w:t>
+        <w:t xml:space="preserve">o access the </w:t>
+      </w:r>
+      <w:r>
+        <w:t xml:space="preserve">FULL </w:t>
+      </w:r>
+      <w:r>
+        <w:t>project code</w:t>
       </w:r>
     </w:p>
     <w:p>
       <w:r>
         <w:t xml:space="preserve">Sometimes, Huawei </w:t>
       </w:r>
-      <w:proofErr w:type="gramStart"/>
       <w:r>
-        <w:t>phones</w:t>
+        <w:t>phones (</w:t>
       </w:r>
-      <w:r>
-        <w:t>(</w:t>
-      </w:r>
-      <w:proofErr w:type="gramEnd"/>
       <w:r>
         <w:t>due to Chinese restriction)</w:t>
       </w:r>
@@ -2820,8 +2859,6 @@
       <w:r>
         <w:br/>
       </w:r>
-      <w:bookmarkStart w:id="8" w:name="_GoBack"/>
-      <w:bookmarkEnd w:id="8"/>
     </w:p>
     <w:tbl>
       <w:tblPr>
@@ -4748,7 +4785,7 @@
             <w:noProof/>
             <w:lang w:val="en-GB" w:bidi="en-GB"/>
           </w:rPr>
-          <w:t>13</w:t>
+          <w:t>7</w:t>
         </w:r>
         <w:r>
           <w:rPr>
@@ -8381,15 +8418,6 @@
 </file>
 
 <file path=customXml/item2.xml><?xml version="1.0" encoding="utf-8"?>
-<?mso-contentType ?>
-<FormTemplates xmlns="http://schemas.microsoft.com/sharepoint/v3/contenttype/forms">
-  <Display>DocumentLibraryForm</Display>
-  <Edit>AssetEditForm</Edit>
-  <New>DocumentLibraryForm</New>
-</FormTemplates>
-</file>
-
-<file path=customXml/item3.xml><?xml version="1.0" encoding="utf-8"?>
 <ct:contentTypeSchema xmlns:ct="http://schemas.microsoft.com/office/2006/metadata/contentType" xmlns:ma="http://schemas.microsoft.com/office/2006/metadata/properties/metaAttributes" ct:_="" ma:_="" ma:contentTypeName="TemplateFile" ma:contentTypeID="0x0101006EDDDB5EE6D98C44930B742096920B300400F5B6D36B3EF94B4E9A635CDF2A18F5B8" ma:contentTypeVersion="72" ma:contentTypeDescription="Create a new document." ma:contentTypeScope="" ma:versionID="a23e56308344d904b51738559c3d67c9">
   <xsd:schema xmlns:xsd="http://www.w3.org/2001/XMLSchema" xmlns:xs="http://www.w3.org/2001/XMLSchema" xmlns:p="http://schemas.microsoft.com/office/2006/metadata/properties" xmlns:ns2="4873beb7-5857-4685-be1f-d57550cc96cc" targetNamespace="http://schemas.microsoft.com/office/2006/metadata/properties" ma:root="true" ma:fieldsID="cd0908cc4600e77bf5da051303e00c8d" ns2:_="">
     <xsd:import namespace="4873beb7-5857-4685-be1f-d57550cc96cc"/>
@@ -9427,6 +9455,15 @@
     <xs:element name="TermId" type="xs:string"/>
   </xs:schema>
 </ct:contentTypeSchema>
+</file>
+
+<file path=customXml/item3.xml><?xml version="1.0" encoding="utf-8"?>
+<?mso-contentType ?>
+<FormTemplates xmlns="http://schemas.microsoft.com/sharepoint/v3/contenttype/forms">
+  <Display>DocumentLibraryForm</Display>
+  <Edit>AssetEditForm</Edit>
+  <New>DocumentLibraryForm</New>
+</FormTemplates>
 </file>
 
 <file path=customXml/item4.xml><?xml version="1.0" encoding="utf-8"?>
@@ -9617,14 +9654,6 @@
 </file>
 
 <file path=customXml/itemProps2.xml><?xml version="1.0" encoding="utf-8"?>
-<ds:datastoreItem xmlns:ds="http://schemas.openxmlformats.org/officeDocument/2006/customXml" ds:itemID="{FF740C13-C6A2-43D3-86C5-4CBB969C2CB1}">
-  <ds:schemaRefs>
-    <ds:schemaRef ds:uri="http://schemas.microsoft.com/sharepoint/v3/contenttype/forms"/>
-  </ds:schemaRefs>
-</ds:datastoreItem>
-</file>
-
-<file path=customXml/itemProps3.xml><?xml version="1.0" encoding="utf-8"?>
 <ds:datastoreItem xmlns:ds="http://schemas.openxmlformats.org/officeDocument/2006/customXml" ds:itemID="{88FF2527-3592-4DBF-9FD9-FEA06E5BF9A7}">
   <ds:schemaRefs>
     <ds:schemaRef ds:uri="http://schemas.microsoft.com/office/2006/metadata/contentType"/>
@@ -9642,6 +9671,14 @@
 </ds:datastoreItem>
 </file>
 
+<file path=customXml/itemProps3.xml><?xml version="1.0" encoding="utf-8"?>
+<ds:datastoreItem xmlns:ds="http://schemas.openxmlformats.org/officeDocument/2006/customXml" ds:itemID="{FF740C13-C6A2-43D3-86C5-4CBB969C2CB1}">
+  <ds:schemaRefs>
+    <ds:schemaRef ds:uri="http://schemas.microsoft.com/sharepoint/v3/contenttype/forms"/>
+  </ds:schemaRefs>
+</ds:datastoreItem>
+</file>
+
 <file path=customXml/itemProps4.xml><?xml version="1.0" encoding="utf-8"?>
 <ds:datastoreItem xmlns:ds="http://schemas.openxmlformats.org/officeDocument/2006/customXml" ds:itemID="{83AE4ADC-D632-40A7-A0C1-0481BB069C4F}">
   <ds:schemaRefs>
@@ -9653,7 +9690,7 @@
 </file>
 
 <file path=customXml/itemProps5.xml><?xml version="1.0" encoding="utf-8"?>
-<ds:datastoreItem xmlns:ds="http://schemas.openxmlformats.org/officeDocument/2006/customXml" ds:itemID="{EE4AB37B-2A58-47DB-A615-DEC3DD141E38}">
+<ds:datastoreItem xmlns:ds="http://schemas.openxmlformats.org/officeDocument/2006/customXml" ds:itemID="{15EF4236-3F89-41A7-8C71-091351AFF5BA}">
   <ds:schemaRefs>
     <ds:schemaRef ds:uri="http://schemas.openxmlformats.org/officeDocument/2006/bibliography"/>
   </ds:schemaRefs>

</xml_diff>